<commit_message>
worked on employee form
</commit_message>
<xml_diff>
--- a/requirementDoc/RMSystem.docx
+++ b/requirementDoc/RMSystem.docx
@@ -24,15 +24,17 @@
         <w:tblStyle w:val="TableGrid"/>
         <w:tblW w:w="0" w:type="auto"/>
         <w:tblInd w:w="-365" w:type="dxa"/>
+        <w:tblLayout w:type="fixed"/>
         <w:tblLook w:val="04A0" w:firstRow="1" w:lastRow="0" w:firstColumn="1" w:lastColumn="0" w:noHBand="0" w:noVBand="1"/>
       </w:tblPr>
       <w:tblGrid>
-        <w:gridCol w:w="2239"/>
-        <w:gridCol w:w="2261"/>
-        <w:gridCol w:w="1860"/>
-        <w:gridCol w:w="2020"/>
-        <w:gridCol w:w="2929"/>
-        <w:gridCol w:w="2006"/>
+        <w:gridCol w:w="1538"/>
+        <w:gridCol w:w="1792"/>
+        <w:gridCol w:w="1543"/>
+        <w:gridCol w:w="1877"/>
+        <w:gridCol w:w="2412"/>
+        <w:gridCol w:w="1818"/>
+        <w:gridCol w:w="2335"/>
       </w:tblGrid>
       <w:tr>
         <w:trPr>
@@ -40,7 +42,7 @@
         </w:trPr>
         <w:tc>
           <w:tcPr>
-            <w:tcW w:w="2239" w:type="dxa"/>
+            <w:tcW w:w="1538" w:type="dxa"/>
             <w:vMerge w:val="restart"/>
           </w:tcPr>
           <w:p>
@@ -63,8 +65,8 @@
         </w:tc>
         <w:tc>
           <w:tcPr>
-            <w:tcW w:w="11076" w:type="dxa"/>
-            <w:gridSpan w:val="5"/>
+            <w:tcW w:w="11777" w:type="dxa"/>
+            <w:gridSpan w:val="6"/>
           </w:tcPr>
           <w:p>
             <w:pPr>
@@ -81,7 +83,7 @@
               <mc:AlternateContent>
                 <mc:Choice Requires="wps">
                   <w:drawing>
-                    <wp:anchor distT="0" distB="0" distL="114300" distR="114300" simplePos="0" relativeHeight="251663360" behindDoc="0" locked="0" layoutInCell="1" allowOverlap="1" wp14:anchorId="0F199762" wp14:editId="63D149B0">
+                    <wp:anchor distT="0" distB="0" distL="114300" distR="114300" simplePos="0" relativeHeight="251684864" behindDoc="0" locked="0" layoutInCell="1" allowOverlap="1" wp14:anchorId="32E6626C" wp14:editId="4B5AA851">
                       <wp:simplePos x="0" y="0"/>
                       <wp:positionH relativeFrom="column">
                         <wp:posOffset>502920</wp:posOffset>
@@ -137,7 +139,7 @@
                 </mc:Choice>
                 <mc:Fallback>
                   <w:pict>
-                    <v:rect w14:anchorId="4A22B8DC" id="Rectangle 1" o:spid="_x0000_s1026" style="position:absolute;margin-left:39.6pt;margin-top:4pt;width:108pt;height:15pt;z-index:251663360;visibility:visible;mso-wrap-style:square;mso-wrap-distance-left:9pt;mso-wrap-distance-top:0;mso-wrap-distance-right:9pt;mso-wrap-distance-bottom:0;mso-position-horizontal:absolute;mso-position-horizontal-relative:text;mso-position-vertical:absolute;mso-position-vertical-relative:text;v-text-anchor:middle" o:gfxdata="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" fillcolor="#5b9bd5 [3204]" strokecolor="#1f4d78 [1604]" strokeweight="1pt"/>
+                    <v:rect w14:anchorId="4B0DAEFC" id="Rectangle 1" o:spid="_x0000_s1026" style="position:absolute;margin-left:39.6pt;margin-top:4pt;width:108pt;height:15pt;z-index:251684864;visibility:visible;mso-wrap-style:square;mso-wrap-distance-left:9pt;mso-wrap-distance-top:0;mso-wrap-distance-right:9pt;mso-wrap-distance-bottom:0;mso-position-horizontal:absolute;mso-position-horizontal-relative:text;mso-position-vertical:absolute;mso-position-vertical-relative:text;v-text-anchor:middle" o:gfxdata="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" fillcolor="#5b9bd5 [3204]" strokecolor="#1f4d78 [1604]" strokeweight="1pt"/>
                   </w:pict>
                 </mc:Fallback>
               </mc:AlternateContent>
@@ -171,7 +173,7 @@
       <w:tr>
         <w:tc>
           <w:tcPr>
-            <w:tcW w:w="2239" w:type="dxa"/>
+            <w:tcW w:w="1538" w:type="dxa"/>
             <w:vMerge/>
           </w:tcPr>
           <w:p>
@@ -185,7 +187,7 @@
         </w:tc>
         <w:tc>
           <w:tcPr>
-            <w:tcW w:w="2261" w:type="dxa"/>
+            <w:tcW w:w="1792" w:type="dxa"/>
           </w:tcPr>
           <w:p>
             <w:pPr>
@@ -217,6 +219,11 @@
               <w:t>Name</w:t>
             </w:r>
           </w:p>
+        </w:tc>
+        <w:tc>
+          <w:tcPr>
+            <w:tcW w:w="1543" w:type="dxa"/>
+          </w:tcPr>
           <w:p>
             <w:pPr>
               <w:rPr>
@@ -235,7 +242,7 @@
         </w:tc>
         <w:tc>
           <w:tcPr>
-            <w:tcW w:w="1860" w:type="dxa"/>
+            <w:tcW w:w="1877" w:type="dxa"/>
           </w:tcPr>
           <w:p>
             <w:pPr>
@@ -255,21 +262,51 @@
         </w:tc>
         <w:tc>
           <w:tcPr>
-            <w:tcW w:w="2020" w:type="dxa"/>
-          </w:tcPr>
-          <w:p>
-            <w:pPr>
-              <w:rPr>
-                <w:b/>
-                <w:bCs/>
-              </w:rPr>
-            </w:pPr>
-            <w:r>
-              <w:rPr>
-                <w:b/>
-                <w:bCs/>
-              </w:rPr>
-              <w:t>Secondary Skills</w:t>
+            <w:tcW w:w="2412" w:type="dxa"/>
+          </w:tcPr>
+          <w:p>
+            <w:pPr>
+              <w:rPr>
+                <w:b/>
+                <w:bCs/>
+              </w:rPr>
+            </w:pPr>
+            <w:r>
+              <w:rPr>
+                <w:b/>
+                <w:bCs/>
+              </w:rPr>
+              <w:t>Email ID</w:t>
+            </w:r>
+          </w:p>
+          <w:p>
+            <w:pPr>
+              <w:rPr>
+                <w:b/>
+                <w:bCs/>
+              </w:rPr>
+            </w:pPr>
+            <w:r>
+              <w:rPr>
+                <w:b/>
+                <w:bCs/>
+              </w:rPr>
+              <w:t>Skype ID</w:t>
+            </w:r>
+          </w:p>
+          <w:p>
+            <w:pPr>
+              <w:rPr>
+                <w:b/>
+                <w:bCs/>
+              </w:rPr>
+            </w:pPr>
+            <w:r>
+              <w:rPr>
+                <w:b/>
+                <w:bCs/>
+              </w:rPr>
+              <w:t>Contact No</w:t>
             </w:r>
             <w:r>
               <w:rPr>
@@ -289,71 +326,27 @@
         </w:tc>
         <w:tc>
           <w:tcPr>
-            <w:tcW w:w="2929" w:type="dxa"/>
-          </w:tcPr>
-          <w:p>
-            <w:pPr>
-              <w:rPr>
-                <w:b/>
-                <w:bCs/>
-              </w:rPr>
-            </w:pPr>
-            <w:r>
-              <w:rPr>
-                <w:b/>
-                <w:bCs/>
-              </w:rPr>
-              <w:t>Email ID</w:t>
-            </w:r>
-          </w:p>
-          <w:p>
-            <w:pPr>
-              <w:rPr>
-                <w:b/>
-                <w:bCs/>
-              </w:rPr>
-            </w:pPr>
-            <w:r>
-              <w:rPr>
-                <w:b/>
-                <w:bCs/>
-              </w:rPr>
-              <w:t>Skype ID</w:t>
-            </w:r>
-          </w:p>
-          <w:p>
-            <w:pPr>
-              <w:rPr>
-                <w:b/>
-                <w:bCs/>
-              </w:rPr>
-            </w:pPr>
-            <w:r>
-              <w:rPr>
-                <w:b/>
-                <w:bCs/>
-              </w:rPr>
-              <w:t>Contact No</w:t>
-            </w:r>
-            <w:r>
-              <w:rPr>
-                <w:b/>
-                <w:bCs/>
-              </w:rPr>
-              <w:tab/>
-            </w:r>
-            <w:r>
-              <w:rPr>
-                <w:b/>
-                <w:bCs/>
-              </w:rPr>
-              <w:tab/>
-            </w:r>
-          </w:p>
-        </w:tc>
-        <w:tc>
-          <w:tcPr>
-            <w:tcW w:w="2006" w:type="dxa"/>
+            <w:tcW w:w="1818" w:type="dxa"/>
+          </w:tcPr>
+          <w:p>
+            <w:pPr>
+              <w:rPr>
+                <w:b/>
+                <w:bCs/>
+              </w:rPr>
+            </w:pPr>
+            <w:r>
+              <w:rPr>
+                <w:b/>
+                <w:bCs/>
+              </w:rPr>
+              <w:t>Contact no</w:t>
+            </w:r>
+          </w:p>
+        </w:tc>
+        <w:tc>
+          <w:tcPr>
+            <w:tcW w:w="2335" w:type="dxa"/>
           </w:tcPr>
           <w:p>
             <w:pPr>
@@ -375,7 +368,7 @@
       <w:tr>
         <w:tc>
           <w:tcPr>
-            <w:tcW w:w="2239" w:type="dxa"/>
+            <w:tcW w:w="1538" w:type="dxa"/>
           </w:tcPr>
           <w:p>
             <w:pPr>
@@ -395,7 +388,7 @@
         </w:tc>
         <w:tc>
           <w:tcPr>
-            <w:tcW w:w="2261" w:type="dxa"/>
+            <w:tcW w:w="1792" w:type="dxa"/>
             <w:vMerge w:val="restart"/>
           </w:tcPr>
           <w:p>
@@ -406,16 +399,16 @@
               <mc:AlternateContent>
                 <mc:Choice Requires="wps">
                   <w:drawing>
-                    <wp:anchor distT="0" distB="0" distL="114300" distR="114300" simplePos="0" relativeHeight="251660288" behindDoc="0" locked="0" layoutInCell="1" allowOverlap="1">
+                    <wp:anchor distT="0" distB="0" distL="114300" distR="114300" simplePos="0" relativeHeight="251681792" behindDoc="0" locked="0" layoutInCell="1" allowOverlap="1" wp14:anchorId="206CD007" wp14:editId="09755C9C">
                       <wp:simplePos x="0" y="0"/>
                       <wp:positionH relativeFrom="column">
-                        <wp:posOffset>102870</wp:posOffset>
+                        <wp:posOffset>104775</wp:posOffset>
                       </wp:positionH>
                       <wp:positionV relativeFrom="paragraph">
-                        <wp:posOffset>57150</wp:posOffset>
+                        <wp:posOffset>57151</wp:posOffset>
                       </wp:positionV>
-                      <wp:extent cx="1066800" cy="942975"/>
-                      <wp:effectExtent l="0" t="0" r="19050" b="28575"/>
+                      <wp:extent cx="790575" cy="723900"/>
+                      <wp:effectExtent l="0" t="0" r="28575" b="19050"/>
                       <wp:wrapNone/>
                       <wp:docPr id="2" name="Rectangle 2"/>
                       <wp:cNvGraphicFramePr/>
@@ -426,7 +419,7 @@
                             <wps:spPr>
                               <a:xfrm>
                                 <a:off x="0" y="0"/>
-                                <a:ext cx="1066800" cy="942975"/>
+                                <a:ext cx="790575" cy="723900"/>
                               </a:xfrm>
                               <a:prstGeom prst="rect">
                                 <a:avLst/>
@@ -457,12 +450,18 @@
                           </wps:wsp>
                         </a:graphicData>
                       </a:graphic>
+                      <wp14:sizeRelH relativeFrom="margin">
+                        <wp14:pctWidth>0</wp14:pctWidth>
+                      </wp14:sizeRelH>
+                      <wp14:sizeRelV relativeFrom="margin">
+                        <wp14:pctHeight>0</wp14:pctHeight>
+                      </wp14:sizeRelV>
                     </wp:anchor>
                   </w:drawing>
                 </mc:Choice>
                 <mc:Fallback>
                   <w:pict>
-                    <v:rect w14:anchorId="268A4F63" id="Rectangle 2" o:spid="_x0000_s1026" style="position:absolute;margin-left:8.1pt;margin-top:4.5pt;width:84pt;height:74.25pt;z-index:251660288;visibility:visible;mso-wrap-style:square;mso-wrap-distance-left:9pt;mso-wrap-distance-top:0;mso-wrap-distance-right:9pt;mso-wrap-distance-bottom:0;mso-position-horizontal:absolute;mso-position-horizontal-relative:text;mso-position-vertical:absolute;mso-position-vertical-relative:text;v-text-anchor:middle" o:gfxdata="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" fillcolor="#5b9bd5 [3204]" strokecolor="#1f4d78 [1604]" strokeweight="1pt"/>
+                    <v:rect w14:anchorId="7BD48C91" id="Rectangle 2" o:spid="_x0000_s1026" style="position:absolute;margin-left:8.25pt;margin-top:4.5pt;width:62.25pt;height:57pt;z-index:251681792;visibility:visible;mso-wrap-style:square;mso-width-percent:0;mso-height-percent:0;mso-wrap-distance-left:9pt;mso-wrap-distance-top:0;mso-wrap-distance-right:9pt;mso-wrap-distance-bottom:0;mso-position-horizontal:absolute;mso-position-horizontal-relative:text;mso-position-vertical:absolute;mso-position-vertical-relative:text;mso-width-percent:0;mso-height-percent:0;mso-width-relative:margin;mso-height-relative:margin;v-text-anchor:middle" o:gfxdata="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" fillcolor="#5b9bd5 [3204]" strokecolor="#1f4d78 [1604]" strokeweight="1pt"/>
                   </w:pict>
                 </mc:Fallback>
               </mc:AlternateContent>
@@ -486,12 +485,16 @@
               <w:t>Name:</w:t>
             </w:r>
             <w:r>
-              <w:t xml:space="preserve"> </w:t>
-            </w:r>
-            <w:r>
-              <w:t>Rajeev Sharma</w:t>
-            </w:r>
-          </w:p>
+              <w:t xml:space="preserve"> Rajeev Sharma</w:t>
+            </w:r>
+          </w:p>
+          <w:p/>
+        </w:tc>
+        <w:tc>
+          <w:tcPr>
+            <w:tcW w:w="1543" w:type="dxa"/>
+            <w:vMerge w:val="restart"/>
+          </w:tcPr>
           <w:p>
             <w:r>
               <w:rPr>
@@ -501,42 +504,33 @@
               <w:t>Designation:</w:t>
             </w:r>
             <w:r>
-              <w:t xml:space="preserve"> </w:t>
-            </w:r>
-            <w:r>
-              <w:t>Senior ID</w:t>
-            </w:r>
-          </w:p>
-        </w:tc>
-        <w:tc>
-          <w:tcPr>
-            <w:tcW w:w="1860" w:type="dxa"/>
+              <w:t xml:space="preserve"> Senior ID</w:t>
+            </w:r>
+          </w:p>
+        </w:tc>
+        <w:tc>
+          <w:tcPr>
+            <w:tcW w:w="1877" w:type="dxa"/>
             <w:vMerge w:val="restart"/>
           </w:tcPr>
           <w:p>
             <w:r>
-              <w:t>HTML5, CSS3, JavaScript, JQuery, Angular JS</w:t>
-            </w:r>
-          </w:p>
-        </w:tc>
-        <w:tc>
-          <w:tcPr>
-            <w:tcW w:w="2020" w:type="dxa"/>
+              <w:t>HTML5, CSS3, JavaScript, JQuery, A</w:t>
+            </w:r>
+            <w:bookmarkStart w:id="0" w:name="_GoBack"/>
+            <w:bookmarkEnd w:id="0"/>
+            <w:r>
+              <w:t>ngular JS</w:t>
+            </w:r>
+          </w:p>
+        </w:tc>
+        <w:tc>
+          <w:tcPr>
+            <w:tcW w:w="2412" w:type="dxa"/>
             <w:vMerge w:val="restart"/>
           </w:tcPr>
           <w:p>
-            <w:r>
-              <w:t>Bootstrap, Gulp, Grunt, JIRA</w:t>
-            </w:r>
-          </w:p>
-        </w:tc>
-        <w:tc>
-          <w:tcPr>
-            <w:tcW w:w="2929" w:type="dxa"/>
-            <w:vMerge w:val="restart"/>
-          </w:tcPr>
-          <w:p>
-            <w:hyperlink r:id="rId4" w:history="1">
+            <w:hyperlink r:id="rId5" w:history="1">
               <w:r>
                 <w:rPr>
                   <w:rStyle w:val="Hyperlink"/>
@@ -550,6 +544,13 @@
               <w:t>rajeev.sharma2812</w:t>
             </w:r>
           </w:p>
+          <w:p/>
+        </w:tc>
+        <w:tc>
+          <w:tcPr>
+            <w:tcW w:w="1818" w:type="dxa"/>
+            <w:vMerge w:val="restart"/>
+          </w:tcPr>
           <w:p>
             <w:r>
               <w:t>9762282437</w:t>
@@ -558,7 +559,7 @@
         </w:tc>
         <w:tc>
           <w:tcPr>
-            <w:tcW w:w="2006" w:type="dxa"/>
+            <w:tcW w:w="2335" w:type="dxa"/>
             <w:vMerge w:val="restart"/>
           </w:tcPr>
           <w:p>
@@ -569,7 +570,7 @@
               <mc:AlternateContent>
                 <mc:Choice Requires="wps">
                   <w:drawing>
-                    <wp:anchor distT="0" distB="0" distL="114300" distR="114300" simplePos="0" relativeHeight="251661312" behindDoc="0" locked="0" layoutInCell="1" allowOverlap="1">
+                    <wp:anchor distT="0" distB="0" distL="114300" distR="114300" simplePos="0" relativeHeight="251682816" behindDoc="0" locked="0" layoutInCell="1" allowOverlap="1" wp14:anchorId="766E8BC2" wp14:editId="09F48F6F">
                       <wp:simplePos x="0" y="0"/>
                       <wp:positionH relativeFrom="column">
                         <wp:posOffset>271780</wp:posOffset>
@@ -625,11 +626,11 @@
                 </mc:Choice>
                 <mc:Fallback>
                   <w:pict>
-                    <v:shapetype w14:anchorId="0FE27227" id="_x0000_t115" coordsize="21600,21600" o:spt="115" path="m,20465v810,317,1620,452,2397,725c3077,21325,3790,21417,4405,21597v1620,,2202,-180,2657,-272c7580,21280,8002,21010,8455,20917v422,-135,810,-405,1327,-542c10205,20150,10657,19967,11080,19742v517,-182,970,-407,1425,-590c13087,19017,13605,18745,14255,18610v615,-180,1262,-318,1942,-408c16975,18202,17785,18022,18595,18022r,-1670l19192,16252r808,l20000,14467r722,-75l21597,14392,21597,,2972,r,1815l1532,1815r,1860l,3675,,20465xem1532,3675nfl18595,3675r,12677em2972,1815nfl20000,1815r,12652e">
+                    <v:shapetype w14:anchorId="37E00AD7" id="_x0000_t115" coordsize="21600,21600" o:spt="115" path="m,20465v810,317,1620,452,2397,725c3077,21325,3790,21417,4405,21597v1620,,2202,-180,2657,-272c7580,21280,8002,21010,8455,20917v422,-135,810,-405,1327,-542c10205,20150,10657,19967,11080,19742v517,-182,970,-407,1425,-590c13087,19017,13605,18745,14255,18610v615,-180,1262,-318,1942,-408c16975,18202,17785,18022,18595,18022r,-1670l19192,16252r808,l20000,14467r722,-75l21597,14392,21597,,2972,r,1815l1532,1815r,1860l,3675,,20465xem1532,3675nfl18595,3675r,12677em2972,1815nfl20000,1815r,12652e">
                       <v:stroke joinstyle="miter"/>
                       <v:path o:extrusionok="f" o:connecttype="custom" o:connectlocs="10800,0;0,10800;10800,19890;21600,10800" textboxrect="0,3675,18595,18022"/>
                     </v:shapetype>
-                    <v:shape id="Flowchart: Multidocument 3" o:spid="_x0000_s1026" type="#_x0000_t115" style="position:absolute;margin-left:21.4pt;margin-top:31.5pt;width:42pt;height:44.25pt;z-index:251661312;visibility:visible;mso-wrap-style:square;mso-wrap-distance-left:9pt;mso-wrap-distance-top:0;mso-wrap-distance-right:9pt;mso-wrap-distance-bottom:0;mso-position-horizontal:absolute;mso-position-horizontal-relative:text;mso-position-vertical:absolute;mso-position-vertical-relative:text;v-text-anchor:middle" o:gfxdata="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" fillcolor="#5b9bd5 [3204]" strokecolor="#1f4d78 [1604]" strokeweight="1pt"/>
+                    <v:shape id="Flowchart: Multidocument 3" o:spid="_x0000_s1026" type="#_x0000_t115" style="position:absolute;margin-left:21.4pt;margin-top:31.5pt;width:42pt;height:44.25pt;z-index:251682816;visibility:visible;mso-wrap-style:square;mso-wrap-distance-left:9pt;mso-wrap-distance-top:0;mso-wrap-distance-right:9pt;mso-wrap-distance-bottom:0;mso-position-horizontal:absolute;mso-position-horizontal-relative:text;mso-position-vertical:absolute;mso-position-vertical-relative:text;v-text-anchor:middle" o:gfxdata="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" fillcolor="#5b9bd5 [3204]" strokecolor="#1f4d78 [1604]" strokeweight="1pt"/>
                   </w:pict>
                 </mc:Fallback>
               </mc:AlternateContent>
@@ -640,7 +641,7 @@
       <w:tr>
         <w:tc>
           <w:tcPr>
-            <w:tcW w:w="2239" w:type="dxa"/>
+            <w:tcW w:w="1538" w:type="dxa"/>
           </w:tcPr>
           <w:p>
             <w:pPr>
@@ -660,7 +661,7 @@
         </w:tc>
         <w:tc>
           <w:tcPr>
-            <w:tcW w:w="2261" w:type="dxa"/>
+            <w:tcW w:w="1792" w:type="dxa"/>
             <w:vMerge/>
           </w:tcPr>
           <w:p>
@@ -673,28 +674,35 @@
         </w:tc>
         <w:tc>
           <w:tcPr>
-            <w:tcW w:w="1860" w:type="dxa"/>
+            <w:tcW w:w="1543" w:type="dxa"/>
             <w:vMerge/>
           </w:tcPr>
           <w:p/>
         </w:tc>
         <w:tc>
           <w:tcPr>
-            <w:tcW w:w="2020" w:type="dxa"/>
+            <w:tcW w:w="1877" w:type="dxa"/>
             <w:vMerge/>
           </w:tcPr>
           <w:p/>
         </w:tc>
         <w:tc>
           <w:tcPr>
-            <w:tcW w:w="2929" w:type="dxa"/>
+            <w:tcW w:w="2412" w:type="dxa"/>
             <w:vMerge/>
           </w:tcPr>
           <w:p/>
         </w:tc>
         <w:tc>
           <w:tcPr>
-            <w:tcW w:w="2006" w:type="dxa"/>
+            <w:tcW w:w="1818" w:type="dxa"/>
+            <w:vMerge/>
+          </w:tcPr>
+          <w:p/>
+        </w:tc>
+        <w:tc>
+          <w:tcPr>
+            <w:tcW w:w="2335" w:type="dxa"/>
             <w:vMerge/>
           </w:tcPr>
           <w:p/>
@@ -703,7 +711,7 @@
       <w:tr>
         <w:tc>
           <w:tcPr>
-            <w:tcW w:w="2239" w:type="dxa"/>
+            <w:tcW w:w="1538" w:type="dxa"/>
           </w:tcPr>
           <w:p>
             <w:pPr>
@@ -723,7 +731,7 @@
         </w:tc>
         <w:tc>
           <w:tcPr>
-            <w:tcW w:w="2261" w:type="dxa"/>
+            <w:tcW w:w="1792" w:type="dxa"/>
             <w:vMerge/>
           </w:tcPr>
           <w:p>
@@ -736,28 +744,35 @@
         </w:tc>
         <w:tc>
           <w:tcPr>
-            <w:tcW w:w="1860" w:type="dxa"/>
+            <w:tcW w:w="1543" w:type="dxa"/>
             <w:vMerge/>
           </w:tcPr>
           <w:p/>
         </w:tc>
         <w:tc>
           <w:tcPr>
-            <w:tcW w:w="2020" w:type="dxa"/>
+            <w:tcW w:w="1877" w:type="dxa"/>
             <w:vMerge/>
           </w:tcPr>
           <w:p/>
         </w:tc>
         <w:tc>
           <w:tcPr>
-            <w:tcW w:w="2929" w:type="dxa"/>
+            <w:tcW w:w="2412" w:type="dxa"/>
             <w:vMerge/>
           </w:tcPr>
           <w:p/>
         </w:tc>
         <w:tc>
           <w:tcPr>
-            <w:tcW w:w="2006" w:type="dxa"/>
+            <w:tcW w:w="1818" w:type="dxa"/>
+            <w:vMerge/>
+          </w:tcPr>
+          <w:p/>
+        </w:tc>
+        <w:tc>
+          <w:tcPr>
+            <w:tcW w:w="2335" w:type="dxa"/>
             <w:vMerge/>
           </w:tcPr>
           <w:p/>
@@ -769,41 +784,48 @@
         </w:trPr>
         <w:tc>
           <w:tcPr>
-            <w:tcW w:w="2239" w:type="dxa"/>
-          </w:tcPr>
-          <w:p/>
-        </w:tc>
-        <w:tc>
-          <w:tcPr>
-            <w:tcW w:w="2261" w:type="dxa"/>
+            <w:tcW w:w="1538" w:type="dxa"/>
+          </w:tcPr>
+          <w:p/>
+        </w:tc>
+        <w:tc>
+          <w:tcPr>
+            <w:tcW w:w="1792" w:type="dxa"/>
             <w:vMerge/>
           </w:tcPr>
           <w:p/>
         </w:tc>
         <w:tc>
           <w:tcPr>
-            <w:tcW w:w="1860" w:type="dxa"/>
+            <w:tcW w:w="1543" w:type="dxa"/>
             <w:vMerge/>
           </w:tcPr>
           <w:p/>
         </w:tc>
         <w:tc>
           <w:tcPr>
-            <w:tcW w:w="2020" w:type="dxa"/>
+            <w:tcW w:w="1877" w:type="dxa"/>
             <w:vMerge/>
           </w:tcPr>
           <w:p/>
         </w:tc>
         <w:tc>
           <w:tcPr>
-            <w:tcW w:w="2929" w:type="dxa"/>
+            <w:tcW w:w="2412" w:type="dxa"/>
             <w:vMerge/>
           </w:tcPr>
           <w:p/>
         </w:tc>
         <w:tc>
           <w:tcPr>
-            <w:tcW w:w="2006" w:type="dxa"/>
+            <w:tcW w:w="1818" w:type="dxa"/>
+            <w:vMerge/>
+          </w:tcPr>
+          <w:p/>
+        </w:tc>
+        <w:tc>
+          <w:tcPr>
+            <w:tcW w:w="2335" w:type="dxa"/>
             <w:vMerge/>
           </w:tcPr>
           <w:p/>
@@ -986,8 +1008,6 @@
             </w:r>
           </w:p>
         </w:tc>
-        <w:bookmarkStart w:id="0" w:name="_GoBack"/>
-        <w:bookmarkEnd w:id="0"/>
       </w:tr>
       <w:tr>
         <w:trPr>
@@ -1180,13 +1200,7 @@
               <w:t>Name:</w:t>
             </w:r>
             <w:r>
-              <w:t xml:space="preserve"> Rajeev</w:t>
-            </w:r>
-            <w:r>
-              <w:t xml:space="preserve"> </w:t>
-            </w:r>
-            <w:r>
-              <w:t>Sharma</w:t>
+              <w:t xml:space="preserve"> Rajeev Sharma</w:t>
             </w:r>
           </w:p>
           <w:p>
@@ -1317,7 +1331,7 @@
             <w:tcW w:w="2473" w:type="dxa"/>
           </w:tcPr>
           <w:p>
-            <w:hyperlink r:id="rId5" w:history="1">
+            <w:hyperlink r:id="rId6" w:history="1">
               <w:r>
                 <w:rPr>
                   <w:rStyle w:val="Hyperlink"/>
@@ -1440,6 +1454,29 @@
       </w:tr>
     </w:tbl>
     <w:p/>
+    <w:p/>
+    <w:p>
+      <w:r>
+        <w:t>Forms</w:t>
+      </w:r>
+    </w:p>
+    <w:p>
+      <w:pPr>
+        <w:pStyle w:val="ListParagraph"/>
+        <w:numPr>
+          <w:ilvl w:val="0"/>
+          <w:numId w:val="1"/>
+        </w:numPr>
+      </w:pPr>
+      <w:r>
+        <w:t>Create data form / validation / on submit create JSON object save in variable / AJAX call</w:t>
+      </w:r>
+    </w:p>
+    <w:p>
+      <w:pPr>
+        <w:ind w:left="360"/>
+      </w:pPr>
+    </w:p>
     <w:sectPr>
       <w:pgSz w:w="15840" w:h="12240" w:orient="landscape"/>
       <w:pgMar w:top="1440" w:right="1440" w:bottom="1440" w:left="1440" w:header="720" w:footer="720" w:gutter="0"/>
@@ -1448,6 +1485,103 @@
     </w:sectPr>
   </w:body>
 </w:document>
+</file>
+
+<file path=word/numbering.xml><?xml version="1.0" encoding="utf-8"?>
+<w:numbering xmlns:wpc="http://schemas.microsoft.com/office/word/2010/wordprocessingCanvas" xmlns:mc="http://schemas.openxmlformats.org/markup-compatibility/2006" xmlns:o="urn:schemas-microsoft-com:office:office" xmlns:r="http://schemas.openxmlformats.org/officeDocument/2006/relationships" xmlns:m="http://schemas.openxmlformats.org/officeDocument/2006/math" xmlns:v="urn:schemas-microsoft-com:vml" xmlns:wp14="http://schemas.microsoft.com/office/word/2010/wordprocessingDrawing" xmlns:wp="http://schemas.openxmlformats.org/drawingml/2006/wordprocessingDrawing" xmlns:w10="urn:schemas-microsoft-com:office:word" xmlns:w="http://schemas.openxmlformats.org/wordprocessingml/2006/main" xmlns:w14="http://schemas.microsoft.com/office/word/2010/wordml" xmlns:w15="http://schemas.microsoft.com/office/word/2012/wordml" xmlns:wpg="http://schemas.microsoft.com/office/word/2010/wordprocessingGroup" xmlns:wpi="http://schemas.microsoft.com/office/word/2010/wordprocessingInk" xmlns:wne="http://schemas.microsoft.com/office/word/2006/wordml" xmlns:wps="http://schemas.microsoft.com/office/word/2010/wordprocessingShape" mc:Ignorable="w14 w15 wp14">
+  <w:abstractNum w:abstractNumId="0" w15:restartNumberingAfterBreak="0">
+    <w:nsid w:val="209940AF"/>
+    <w:multiLevelType w:val="hybridMultilevel"/>
+    <w:tmpl w:val="F7FADE34"/>
+    <w:lvl w:ilvl="0" w:tplc="0409000F">
+      <w:start w:val="1"/>
+      <w:numFmt w:val="decimal"/>
+      <w:lvlText w:val="%1."/>
+      <w:lvlJc w:val="left"/>
+      <w:pPr>
+        <w:ind w:left="720" w:hanging="360"/>
+      </w:pPr>
+      <w:rPr>
+        <w:rFonts w:hint="default"/>
+      </w:rPr>
+    </w:lvl>
+    <w:lvl w:ilvl="1" w:tplc="04090019" w:tentative="1">
+      <w:start w:val="1"/>
+      <w:numFmt w:val="lowerLetter"/>
+      <w:lvlText w:val="%2."/>
+      <w:lvlJc w:val="left"/>
+      <w:pPr>
+        <w:ind w:left="1440" w:hanging="360"/>
+      </w:pPr>
+    </w:lvl>
+    <w:lvl w:ilvl="2" w:tplc="0409001B" w:tentative="1">
+      <w:start w:val="1"/>
+      <w:numFmt w:val="lowerRoman"/>
+      <w:lvlText w:val="%3."/>
+      <w:lvlJc w:val="right"/>
+      <w:pPr>
+        <w:ind w:left="2160" w:hanging="180"/>
+      </w:pPr>
+    </w:lvl>
+    <w:lvl w:ilvl="3" w:tplc="0409000F" w:tentative="1">
+      <w:start w:val="1"/>
+      <w:numFmt w:val="decimal"/>
+      <w:lvlText w:val="%4."/>
+      <w:lvlJc w:val="left"/>
+      <w:pPr>
+        <w:ind w:left="2880" w:hanging="360"/>
+      </w:pPr>
+    </w:lvl>
+    <w:lvl w:ilvl="4" w:tplc="04090019" w:tentative="1">
+      <w:start w:val="1"/>
+      <w:numFmt w:val="lowerLetter"/>
+      <w:lvlText w:val="%5."/>
+      <w:lvlJc w:val="left"/>
+      <w:pPr>
+        <w:ind w:left="3600" w:hanging="360"/>
+      </w:pPr>
+    </w:lvl>
+    <w:lvl w:ilvl="5" w:tplc="0409001B" w:tentative="1">
+      <w:start w:val="1"/>
+      <w:numFmt w:val="lowerRoman"/>
+      <w:lvlText w:val="%6."/>
+      <w:lvlJc w:val="right"/>
+      <w:pPr>
+        <w:ind w:left="4320" w:hanging="180"/>
+      </w:pPr>
+    </w:lvl>
+    <w:lvl w:ilvl="6" w:tplc="0409000F" w:tentative="1">
+      <w:start w:val="1"/>
+      <w:numFmt w:val="decimal"/>
+      <w:lvlText w:val="%7."/>
+      <w:lvlJc w:val="left"/>
+      <w:pPr>
+        <w:ind w:left="5040" w:hanging="360"/>
+      </w:pPr>
+    </w:lvl>
+    <w:lvl w:ilvl="7" w:tplc="04090019" w:tentative="1">
+      <w:start w:val="1"/>
+      <w:numFmt w:val="lowerLetter"/>
+      <w:lvlText w:val="%8."/>
+      <w:lvlJc w:val="left"/>
+      <w:pPr>
+        <w:ind w:left="5760" w:hanging="360"/>
+      </w:pPr>
+    </w:lvl>
+    <w:lvl w:ilvl="8" w:tplc="0409001B" w:tentative="1">
+      <w:start w:val="1"/>
+      <w:numFmt w:val="lowerRoman"/>
+      <w:lvlText w:val="%9."/>
+      <w:lvlJc w:val="right"/>
+      <w:pPr>
+        <w:ind w:left="6480" w:hanging="180"/>
+      </w:pPr>
+    </w:lvl>
+  </w:abstractNum>
+  <w:num w:numId="1">
+    <w:abstractNumId w:val="0"/>
+  </w:num>
+</w:numbering>
 </file>
 
 <file path=word/styles.xml><?xml version="1.0" encoding="utf-8"?>
@@ -1901,6 +2035,17 @@
       <w:u w:val="single"/>
     </w:rPr>
   </w:style>
+  <w:style w:type="paragraph" w:styleId="ListParagraph">
+    <w:name w:val="List Paragraph"/>
+    <w:basedOn w:val="Normal"/>
+    <w:uiPriority w:val="34"/>
+    <w:qFormat/>
+    <w:rsid w:val="00FB4585"/>
+    <w:pPr>
+      <w:ind w:left="720"/>
+      <w:contextualSpacing/>
+    </w:pPr>
+  </w:style>
 </w:styles>
 </file>
 

</xml_diff>